<commit_message>
Abstract + Resultater udkast
</commit_message>
<xml_diff>
--- a/Rapport og projektdokumentation/Rapport/1) Abstract.docx
+++ b/Rapport og projektdokumentation/Rapport/1) Abstract.docx
@@ -7,8 +7,6 @@
         <w:pStyle w:val="Heading1"/>
       </w:pPr>
       <w:bookmarkStart w:id="0" w:name="_Toc405204241"/>
-      <w:bookmarkStart w:id="1" w:name="_GoBack"/>
-      <w:bookmarkEnd w:id="1"/>
       <w:r>
         <w:t>Resumé</w:t>
       </w:r>
@@ -18,16 +16,7 @@
         <w:jc w:val="both"/>
       </w:pPr>
       <w:r>
-        <w:t>Denne rapport be</w:t>
-      </w:r>
-      <w:r>
-        <w:t>skriver et semesterprojekt for 3</w:t>
-      </w:r>
-      <w:r>
-        <w:t>. semester på Inge</w:t>
-      </w:r>
-      <w:r>
-        <w:t>niørhøjskolen Aarhus. Gruppens otte medlemmer er elektroingeniørstuderende og IKT-ingeniørstuderende.</w:t>
+        <w:t>Denne rapport beskriver et semesterprojekt for 3. semester på Ingeniørhøjskolen Aarhus. Gruppens otte medlemmer er elektroingeniørstuderende og IKT-ingeniørstuderende.</w:t>
       </w:r>
     </w:p>
     <w:p>
@@ -43,13 +32,7 @@
         <w:jc w:val="both"/>
       </w:pPr>
       <w:r>
-        <w:t>Pr</w:t>
-      </w:r>
-      <w:r>
-        <w:t>oduktet</w:t>
-      </w:r>
-      <w:r>
-        <w:t xml:space="preserve"> har til formål at skabe et digitalt, intuitivt og moderne musikinstrument der kan anvendes af profesionelle musikanter samt nybegyndere.</w:t>
+        <w:t>Produktet har til formål at skabe et digitalt, intuitivt og moderne musikinstrument der kan anvendes af profesionelle musikanter samt nybegyndere.</w:t>
       </w:r>
     </w:p>
     <w:p>
@@ -264,7 +247,19 @@
     </w:p>
     <w:p>
       <w:r>
-        <w:t>Under udarbejdelse af projektet blev der anvendt Scrum til overskueliggørelse af opgaver og møder. Der blev holdt stand-up møder tre gange om ugen, sprint-pranlægningsmøder og retrospektmøder. Dette gjorde det mindre nødvendigt at dele gruppen op i hhv. hardware-gruppe og software-gruppe.</w:t>
+        <w:t>Under udarbejdelse af projektet blev der anvendt Scrum til overskueliggørelse af opgaver og møder. Der blev holdt s</w:t>
+      </w:r>
+      <w:r>
+        <w:t>tand-up møder tre gange om ugen. S</w:t>
+      </w:r>
+      <w:r>
+        <w:t>print-pranl</w:t>
+      </w:r>
+      <w:r>
+        <w:t>ægningsmøder og retrospektmøder blev holdt én gang hver 2.-3. uge.</w:t>
+      </w:r>
+      <w:r>
+        <w:t xml:space="preserve"> Dette gjorde det mindre nødvendigt at dele gruppen op i hhv. hardware-gruppe og software-gruppe.</w:t>
       </w:r>
     </w:p>
     <w:p>
@@ -274,8 +269,21 @@
       <w:r>
         <w:t>Resultater</w:t>
       </w:r>
-      <w:r>
-        <w:cr/>
+      <w:bookmarkStart w:id="1" w:name="_GoBack"/>
+      <w:bookmarkEnd w:id="1"/>
+    </w:p>
+    <w:p>
+      <w:pPr>
+        <w:spacing w:after="200" w:line="276" w:lineRule="auto"/>
+        <w:rPr>
+          <w:rFonts w:asciiTheme="majorHAnsi" w:eastAsiaTheme="majorEastAsia" w:hAnsiTheme="majorHAnsi" w:cstheme="majorBidi"/>
+          <w:color w:val="365F91" w:themeColor="accent1" w:themeShade="BF"/>
+          <w:sz w:val="32"/>
+          <w:szCs w:val="32"/>
+        </w:rPr>
+      </w:pPr>
+      <w:r>
+        <w:br w:type="page"/>
       </w:r>
     </w:p>
     <w:p>
@@ -283,11 +291,354 @@
         <w:pStyle w:val="Heading1"/>
       </w:pPr>
       <w:r>
+        <w:lastRenderedPageBreak/>
         <w:t>Abstract</w:t>
       </w:r>
       <w:bookmarkEnd w:id="0"/>
     </w:p>
-    <w:p/>
+    <w:p>
+      <w:pPr>
+        <w:rPr>
+          <w:lang w:val="en-US"/>
+        </w:rPr>
+      </w:pPr>
+      <w:r>
+        <w:t>This report describes a project made by eight 3</w:t>
+      </w:r>
+      <w:r>
+        <w:rPr>
+          <w:vertAlign w:val="superscript"/>
+        </w:rPr>
+        <w:t>rd</w:t>
+      </w:r>
+      <w:r>
+        <w:t xml:space="preserve"> semester students from the Engineering School of Aarh</w:t>
+      </w:r>
+      <w:r>
+        <w:rPr>
+          <w:lang w:val="en-US"/>
+        </w:rPr>
+        <w:t>us. The group participants are electrical engineering students and ICT-students.</w:t>
+      </w:r>
+    </w:p>
+    <w:p>
+      <w:pPr>
+        <w:pStyle w:val="Heading2"/>
+        <w:rPr>
+          <w:lang w:val="en-US"/>
+        </w:rPr>
+      </w:pPr>
+      <w:r>
+        <w:rPr>
+          <w:lang w:val="en-US"/>
+        </w:rPr>
+        <w:t>Problem summary</w:t>
+      </w:r>
+    </w:p>
+    <w:p>
+      <w:pPr>
+        <w:rPr>
+          <w:lang w:val="en-US"/>
+        </w:rPr>
+      </w:pPr>
+      <w:r>
+        <w:rPr>
+          <w:lang w:val="en-US"/>
+        </w:rPr>
+        <w:t>The idea behind the product is to design a digital, intuitive and modern musical instrument which can be used by professional musicians as well as newbies.</w:t>
+      </w:r>
+    </w:p>
+    <w:p>
+      <w:pPr>
+        <w:pStyle w:val="Heading2"/>
+        <w:rPr>
+          <w:lang w:val="en-US"/>
+        </w:rPr>
+      </w:pPr>
+      <w:r>
+        <w:rPr>
+          <w:lang w:val="en-US"/>
+        </w:rPr>
+        <w:t>Goal</w:t>
+      </w:r>
+    </w:p>
+    <w:p>
+      <w:pPr>
+        <w:rPr>
+          <w:lang w:val="en-US"/>
+        </w:rPr>
+      </w:pPr>
+      <w:r>
+        <w:rPr>
+          <w:lang w:val="en-US"/>
+        </w:rPr>
+        <w:t>Our project goal is according to the introductory presentation:</w:t>
+      </w:r>
+    </w:p>
+    <w:p>
+      <w:pPr>
+        <w:pStyle w:val="ListParagraph"/>
+        <w:numPr>
+          <w:ilvl w:val="0"/>
+          <w:numId w:val="4"/>
+        </w:numPr>
+        <w:rPr>
+          <w:lang w:val="en-US"/>
+        </w:rPr>
+      </w:pPr>
+      <w:r>
+        <w:rPr>
+          <w:i/>
+          <w:lang w:val="en-US"/>
+        </w:rPr>
+        <w:t>Write an abstract directed towards external readers</w:t>
+      </w:r>
+    </w:p>
+    <w:p>
+      <w:pPr>
+        <w:pStyle w:val="ListParagraph"/>
+        <w:numPr>
+          <w:ilvl w:val="0"/>
+          <w:numId w:val="4"/>
+        </w:numPr>
+        <w:rPr>
+          <w:lang w:val="en-US"/>
+        </w:rPr>
+      </w:pPr>
+      <w:r>
+        <w:rPr>
+          <w:i/>
+          <w:lang w:val="en-US"/>
+        </w:rPr>
+        <w:t>Implementing and testing a development project including hardware and software which integrates the courses of the current semester</w:t>
+      </w:r>
+    </w:p>
+    <w:p>
+      <w:pPr>
+        <w:pStyle w:val="ListParagraph"/>
+        <w:numPr>
+          <w:ilvl w:val="0"/>
+          <w:numId w:val="4"/>
+        </w:numPr>
+        <w:rPr>
+          <w:lang w:val="en-US"/>
+        </w:rPr>
+      </w:pPr>
+      <w:r>
+        <w:rPr>
+          <w:i/>
+          <w:lang w:val="en-US"/>
+        </w:rPr>
+        <w:t>Defining a requirements specification for the project</w:t>
+      </w:r>
+    </w:p>
+    <w:p>
+      <w:pPr>
+        <w:pStyle w:val="ListParagraph"/>
+        <w:numPr>
+          <w:ilvl w:val="0"/>
+          <w:numId w:val="4"/>
+        </w:numPr>
+        <w:rPr>
+          <w:lang w:val="en-US"/>
+        </w:rPr>
+      </w:pPr>
+      <w:r>
+        <w:rPr>
+          <w:i/>
+          <w:lang w:val="en-US"/>
+        </w:rPr>
+        <w:t>Cooperation in groups with both hardware and software developer-roles.</w:t>
+      </w:r>
+    </w:p>
+    <w:p>
+      <w:pPr>
+        <w:pStyle w:val="ListParagraph"/>
+        <w:numPr>
+          <w:ilvl w:val="0"/>
+          <w:numId w:val="4"/>
+        </w:numPr>
+        <w:rPr>
+          <w:lang w:val="en-US"/>
+        </w:rPr>
+      </w:pPr>
+      <w:r>
+        <w:rPr>
+          <w:i/>
+          <w:lang w:val="en-US"/>
+        </w:rPr>
+        <w:t>Work methods meant to develop new products based on hardware and software.</w:t>
+      </w:r>
+    </w:p>
+    <w:p>
+      <w:pPr>
+        <w:pStyle w:val="Heading2"/>
+        <w:rPr>
+          <w:lang w:val="en-US"/>
+        </w:rPr>
+      </w:pPr>
+      <w:r>
+        <w:rPr>
+          <w:lang w:val="en-US"/>
+        </w:rPr>
+        <w:t>Requirements and selected solutions</w:t>
+      </w:r>
+    </w:p>
+    <w:p>
+      <w:pPr>
+        <w:rPr>
+          <w:lang w:val="en-US"/>
+        </w:rPr>
+      </w:pPr>
+      <w:r>
+        <w:rPr>
+          <w:lang w:val="en-US"/>
+        </w:rPr>
+        <w:t>Requirements from the introductory presentation:</w:t>
+      </w:r>
+    </w:p>
+    <w:p>
+      <w:pPr>
+        <w:pStyle w:val="ListParagraph"/>
+        <w:numPr>
+          <w:ilvl w:val="0"/>
+          <w:numId w:val="5"/>
+        </w:numPr>
+        <w:rPr>
+          <w:lang w:val="en-US"/>
+        </w:rPr>
+      </w:pPr>
+      <w:r>
+        <w:rPr>
+          <w:i/>
+          <w:lang w:val="en-US"/>
+        </w:rPr>
+        <w:t>The system must have sensors/actuators which interact with the environment</w:t>
+      </w:r>
+    </w:p>
+    <w:p>
+      <w:pPr>
+        <w:pStyle w:val="ListParagraph"/>
+        <w:numPr>
+          <w:ilvl w:val="0"/>
+          <w:numId w:val="5"/>
+        </w:numPr>
+        <w:rPr>
+          <w:lang w:val="en-US"/>
+        </w:rPr>
+      </w:pPr>
+      <w:r>
+        <w:rPr>
+          <w:i/>
+          <w:lang w:val="en-US"/>
+        </w:rPr>
+        <w:t>The system must have user interaction</w:t>
+      </w:r>
+    </w:p>
+    <w:p>
+      <w:pPr>
+        <w:pStyle w:val="ListParagraph"/>
+        <w:numPr>
+          <w:ilvl w:val="0"/>
+          <w:numId w:val="5"/>
+        </w:numPr>
+        <w:rPr>
+          <w:lang w:val="en-US"/>
+        </w:rPr>
+      </w:pPr>
+      <w:r>
+        <w:rPr>
+          <w:i/>
+          <w:lang w:val="en-US"/>
+        </w:rPr>
+        <w:t>The system must include academic elements from other courses of the semester</w:t>
+      </w:r>
+    </w:p>
+    <w:p>
+      <w:pPr>
+        <w:pStyle w:val="ListParagraph"/>
+        <w:numPr>
+          <w:ilvl w:val="0"/>
+          <w:numId w:val="5"/>
+        </w:numPr>
+        <w:rPr>
+          <w:lang w:val="en-US"/>
+        </w:rPr>
+      </w:pPr>
+      <w:r>
+        <w:rPr>
+          <w:i/>
+          <w:lang w:val="en-US"/>
+        </w:rPr>
+        <w:t>The system must use a DevKit 8000 and PSoC technology</w:t>
+      </w:r>
+    </w:p>
+    <w:p>
+      <w:pPr>
+        <w:rPr>
+          <w:lang w:val="en-US"/>
+        </w:rPr>
+      </w:pPr>
+      <w:r>
+        <w:rPr>
+          <w:lang w:val="en-US"/>
+        </w:rPr>
+        <w:t>Since we could not use a DevKit 8000 for the sound-part of the product we had to switch our platform to Raspberry Pi, which our instructor accepted.</w:t>
+      </w:r>
+    </w:p>
+    <w:p>
+      <w:pPr>
+        <w:pStyle w:val="Heading2"/>
+        <w:rPr>
+          <w:lang w:val="en-US"/>
+        </w:rPr>
+      </w:pPr>
+      <w:r>
+        <w:rPr>
+          <w:lang w:val="en-US"/>
+        </w:rPr>
+        <w:t>Applied methods</w:t>
+      </w:r>
+    </w:p>
+    <w:p>
+      <w:pPr>
+        <w:rPr>
+          <w:lang w:val="en-US"/>
+        </w:rPr>
+      </w:pPr>
+      <w:r>
+        <w:rPr>
+          <w:lang w:val="en-US"/>
+        </w:rPr>
+        <w:t xml:space="preserve">During </w:t>
+      </w:r>
+      <w:r>
+        <w:rPr>
+          <w:lang w:val="en-US"/>
+        </w:rPr>
+        <w:t xml:space="preserve">project execution we used Scrum to </w:t>
+      </w:r>
+      <w:r>
+        <w:rPr>
+          <w:lang w:val="en-US"/>
+        </w:rPr>
+        <w:t>manage tasks and meetings. Stand-up meetings were organized three times a week, and sprint-meetings &amp; retrospect-meetings were held once every two to three weeks. By doing this it was not as vital to divide the group into hardware developers and software developers.</w:t>
+      </w:r>
+    </w:p>
+    <w:p>
+      <w:pPr>
+        <w:pStyle w:val="Heading2"/>
+        <w:rPr>
+          <w:lang w:val="en-US"/>
+        </w:rPr>
+      </w:pPr>
+      <w:r>
+        <w:rPr>
+          <w:lang w:val="en-US"/>
+        </w:rPr>
+        <w:t>Results</w:t>
+      </w:r>
+    </w:p>
     <w:sectPr>
       <w:pgSz w:w="11906" w:h="16838"/>
       <w:pgMar w:top="1701" w:right="1134" w:bottom="1701" w:left="1134" w:header="708" w:footer="708" w:gutter="0"/>
@@ -527,6 +878,232 @@
     </w:lvl>
   </w:abstractNum>
   <w:abstractNum w:abstractNumId="2">
+    <w:nsid w:val="6123349A"/>
+    <w:multiLevelType w:val="hybridMultilevel"/>
+    <w:tmpl w:val="6F9AF78A"/>
+    <w:lvl w:ilvl="0" w:tplc="04060001">
+      <w:start w:val="1"/>
+      <w:numFmt w:val="bullet"/>
+      <w:lvlText w:val=""/>
+      <w:lvlJc w:val="left"/>
+      <w:pPr>
+        <w:ind w:left="720" w:hanging="360"/>
+      </w:pPr>
+      <w:rPr>
+        <w:rFonts w:ascii="Symbol" w:hAnsi="Symbol" w:hint="default"/>
+      </w:rPr>
+    </w:lvl>
+    <w:lvl w:ilvl="1" w:tplc="04060003" w:tentative="1">
+      <w:start w:val="1"/>
+      <w:numFmt w:val="bullet"/>
+      <w:lvlText w:val="o"/>
+      <w:lvlJc w:val="left"/>
+      <w:pPr>
+        <w:ind w:left="1440" w:hanging="360"/>
+      </w:pPr>
+      <w:rPr>
+        <w:rFonts w:ascii="Courier New" w:hAnsi="Courier New" w:cs="Courier New" w:hint="default"/>
+      </w:rPr>
+    </w:lvl>
+    <w:lvl w:ilvl="2" w:tplc="04060005" w:tentative="1">
+      <w:start w:val="1"/>
+      <w:numFmt w:val="bullet"/>
+      <w:lvlText w:val=""/>
+      <w:lvlJc w:val="left"/>
+      <w:pPr>
+        <w:ind w:left="2160" w:hanging="360"/>
+      </w:pPr>
+      <w:rPr>
+        <w:rFonts w:ascii="Wingdings" w:hAnsi="Wingdings" w:hint="default"/>
+      </w:rPr>
+    </w:lvl>
+    <w:lvl w:ilvl="3" w:tplc="04060001" w:tentative="1">
+      <w:start w:val="1"/>
+      <w:numFmt w:val="bullet"/>
+      <w:lvlText w:val=""/>
+      <w:lvlJc w:val="left"/>
+      <w:pPr>
+        <w:ind w:left="2880" w:hanging="360"/>
+      </w:pPr>
+      <w:rPr>
+        <w:rFonts w:ascii="Symbol" w:hAnsi="Symbol" w:hint="default"/>
+      </w:rPr>
+    </w:lvl>
+    <w:lvl w:ilvl="4" w:tplc="04060003" w:tentative="1">
+      <w:start w:val="1"/>
+      <w:numFmt w:val="bullet"/>
+      <w:lvlText w:val="o"/>
+      <w:lvlJc w:val="left"/>
+      <w:pPr>
+        <w:ind w:left="3600" w:hanging="360"/>
+      </w:pPr>
+      <w:rPr>
+        <w:rFonts w:ascii="Courier New" w:hAnsi="Courier New" w:cs="Courier New" w:hint="default"/>
+      </w:rPr>
+    </w:lvl>
+    <w:lvl w:ilvl="5" w:tplc="04060005" w:tentative="1">
+      <w:start w:val="1"/>
+      <w:numFmt w:val="bullet"/>
+      <w:lvlText w:val=""/>
+      <w:lvlJc w:val="left"/>
+      <w:pPr>
+        <w:ind w:left="4320" w:hanging="360"/>
+      </w:pPr>
+      <w:rPr>
+        <w:rFonts w:ascii="Wingdings" w:hAnsi="Wingdings" w:hint="default"/>
+      </w:rPr>
+    </w:lvl>
+    <w:lvl w:ilvl="6" w:tplc="04060001" w:tentative="1">
+      <w:start w:val="1"/>
+      <w:numFmt w:val="bullet"/>
+      <w:lvlText w:val=""/>
+      <w:lvlJc w:val="left"/>
+      <w:pPr>
+        <w:ind w:left="5040" w:hanging="360"/>
+      </w:pPr>
+      <w:rPr>
+        <w:rFonts w:ascii="Symbol" w:hAnsi="Symbol" w:hint="default"/>
+      </w:rPr>
+    </w:lvl>
+    <w:lvl w:ilvl="7" w:tplc="04060003" w:tentative="1">
+      <w:start w:val="1"/>
+      <w:numFmt w:val="bullet"/>
+      <w:lvlText w:val="o"/>
+      <w:lvlJc w:val="left"/>
+      <w:pPr>
+        <w:ind w:left="5760" w:hanging="360"/>
+      </w:pPr>
+      <w:rPr>
+        <w:rFonts w:ascii="Courier New" w:hAnsi="Courier New" w:cs="Courier New" w:hint="default"/>
+      </w:rPr>
+    </w:lvl>
+    <w:lvl w:ilvl="8" w:tplc="04060005" w:tentative="1">
+      <w:start w:val="1"/>
+      <w:numFmt w:val="bullet"/>
+      <w:lvlText w:val=""/>
+      <w:lvlJc w:val="left"/>
+      <w:pPr>
+        <w:ind w:left="6480" w:hanging="360"/>
+      </w:pPr>
+      <w:rPr>
+        <w:rFonts w:ascii="Wingdings" w:hAnsi="Wingdings" w:hint="default"/>
+      </w:rPr>
+    </w:lvl>
+  </w:abstractNum>
+  <w:abstractNum w:abstractNumId="3">
+    <w:nsid w:val="75BB5A34"/>
+    <w:multiLevelType w:val="hybridMultilevel"/>
+    <w:tmpl w:val="771495B8"/>
+    <w:lvl w:ilvl="0" w:tplc="04060001">
+      <w:start w:val="1"/>
+      <w:numFmt w:val="bullet"/>
+      <w:lvlText w:val=""/>
+      <w:lvlJc w:val="left"/>
+      <w:pPr>
+        <w:ind w:left="720" w:hanging="360"/>
+      </w:pPr>
+      <w:rPr>
+        <w:rFonts w:ascii="Symbol" w:hAnsi="Symbol" w:hint="default"/>
+      </w:rPr>
+    </w:lvl>
+    <w:lvl w:ilvl="1" w:tplc="04060003" w:tentative="1">
+      <w:start w:val="1"/>
+      <w:numFmt w:val="bullet"/>
+      <w:lvlText w:val="o"/>
+      <w:lvlJc w:val="left"/>
+      <w:pPr>
+        <w:ind w:left="1440" w:hanging="360"/>
+      </w:pPr>
+      <w:rPr>
+        <w:rFonts w:ascii="Courier New" w:hAnsi="Courier New" w:cs="Courier New" w:hint="default"/>
+      </w:rPr>
+    </w:lvl>
+    <w:lvl w:ilvl="2" w:tplc="04060005" w:tentative="1">
+      <w:start w:val="1"/>
+      <w:numFmt w:val="bullet"/>
+      <w:lvlText w:val=""/>
+      <w:lvlJc w:val="left"/>
+      <w:pPr>
+        <w:ind w:left="2160" w:hanging="360"/>
+      </w:pPr>
+      <w:rPr>
+        <w:rFonts w:ascii="Wingdings" w:hAnsi="Wingdings" w:hint="default"/>
+      </w:rPr>
+    </w:lvl>
+    <w:lvl w:ilvl="3" w:tplc="04060001" w:tentative="1">
+      <w:start w:val="1"/>
+      <w:numFmt w:val="bullet"/>
+      <w:lvlText w:val=""/>
+      <w:lvlJc w:val="left"/>
+      <w:pPr>
+        <w:ind w:left="2880" w:hanging="360"/>
+      </w:pPr>
+      <w:rPr>
+        <w:rFonts w:ascii="Symbol" w:hAnsi="Symbol" w:hint="default"/>
+      </w:rPr>
+    </w:lvl>
+    <w:lvl w:ilvl="4" w:tplc="04060003" w:tentative="1">
+      <w:start w:val="1"/>
+      <w:numFmt w:val="bullet"/>
+      <w:lvlText w:val="o"/>
+      <w:lvlJc w:val="left"/>
+      <w:pPr>
+        <w:ind w:left="3600" w:hanging="360"/>
+      </w:pPr>
+      <w:rPr>
+        <w:rFonts w:ascii="Courier New" w:hAnsi="Courier New" w:cs="Courier New" w:hint="default"/>
+      </w:rPr>
+    </w:lvl>
+    <w:lvl w:ilvl="5" w:tplc="04060005" w:tentative="1">
+      <w:start w:val="1"/>
+      <w:numFmt w:val="bullet"/>
+      <w:lvlText w:val=""/>
+      <w:lvlJc w:val="left"/>
+      <w:pPr>
+        <w:ind w:left="4320" w:hanging="360"/>
+      </w:pPr>
+      <w:rPr>
+        <w:rFonts w:ascii="Wingdings" w:hAnsi="Wingdings" w:hint="default"/>
+      </w:rPr>
+    </w:lvl>
+    <w:lvl w:ilvl="6" w:tplc="04060001" w:tentative="1">
+      <w:start w:val="1"/>
+      <w:numFmt w:val="bullet"/>
+      <w:lvlText w:val=""/>
+      <w:lvlJc w:val="left"/>
+      <w:pPr>
+        <w:ind w:left="5040" w:hanging="360"/>
+      </w:pPr>
+      <w:rPr>
+        <w:rFonts w:ascii="Symbol" w:hAnsi="Symbol" w:hint="default"/>
+      </w:rPr>
+    </w:lvl>
+    <w:lvl w:ilvl="7" w:tplc="04060003" w:tentative="1">
+      <w:start w:val="1"/>
+      <w:numFmt w:val="bullet"/>
+      <w:lvlText w:val="o"/>
+      <w:lvlJc w:val="left"/>
+      <w:pPr>
+        <w:ind w:left="5760" w:hanging="360"/>
+      </w:pPr>
+      <w:rPr>
+        <w:rFonts w:ascii="Courier New" w:hAnsi="Courier New" w:cs="Courier New" w:hint="default"/>
+      </w:rPr>
+    </w:lvl>
+    <w:lvl w:ilvl="8" w:tplc="04060005" w:tentative="1">
+      <w:start w:val="1"/>
+      <w:numFmt w:val="bullet"/>
+      <w:lvlText w:val=""/>
+      <w:lvlJc w:val="left"/>
+      <w:pPr>
+        <w:ind w:left="6480" w:hanging="360"/>
+      </w:pPr>
+      <w:rPr>
+        <w:rFonts w:ascii="Wingdings" w:hAnsi="Wingdings" w:hint="default"/>
+      </w:rPr>
+    </w:lvl>
+  </w:abstractNum>
+  <w:abstractNum w:abstractNumId="4">
     <w:nsid w:val="76CA716D"/>
     <w:multiLevelType w:val="hybridMultilevel"/>
     <w:tmpl w:val="8822072A"/>
@@ -643,10 +1220,16 @@
     <w:abstractNumId w:val="0"/>
   </w:num>
   <w:num w:numId="2">
-    <w:abstractNumId w:val="2"/>
+    <w:abstractNumId w:val="4"/>
   </w:num>
   <w:num w:numId="3">
     <w:abstractNumId w:val="1"/>
+  </w:num>
+  <w:num w:numId="4">
+    <w:abstractNumId w:val="2"/>
+  </w:num>
+  <w:num w:numId="5">
+    <w:abstractNumId w:val="3"/>
   </w:num>
 </w:numbering>
 </file>

</xml_diff>